<commit_message>
finish C1 C2 in H
</commit_message>
<xml_diff>
--- a/Thesis/catalogue.docx
+++ b/Thesis/catalogue.docx
@@ -801,16 +801,21 @@
           <w:rFonts w:hint="default"/>
         </w:rPr>
       </w:pPr>
+    </w:p>
+    <w:p>
+      <w:pPr>
+        <w:rPr>
+          <w:rFonts w:hint="default"/>
+        </w:rPr>
+      </w:pPr>
+      <w:r>
+        <w:rPr>
+          <w:rFonts w:hint="default"/>
+        </w:rPr>
+        <w:t>References 9</w:t>
+      </w:r>
       <w:bookmarkStart w:id="0" w:name="_GoBack"/>
       <w:bookmarkEnd w:id="0"/>
-    </w:p>
-    <w:p>
-      <w:r>
-        <w:rPr>
-          <w:rFonts w:hint="default"/>
-        </w:rPr>
-        <w:t>References 9</w:t>
-      </w:r>
     </w:p>
     <w:sectPr>
       <w:pgSz w:w="11906" w:h="16838"/>

</xml_diff>